<commit_message>
Update Ue4 ARPG Game Demo 정리문서 .docx
</commit_message>
<xml_diff>
--- a/Ue4 ARPG Game Demo 정리문서 .docx
+++ b/Ue4 ARPG Game Demo 정리문서 .docx
@@ -1,6 +1,6 @@
 
 <file path=word/document.xml><?xml version="1.0" encoding="utf-8"?>
-<w:document xmlns:wpc="http://schemas.microsoft.com/office/word/2010/wordprocessingCanvas" xmlns:mc="http://schemas.openxmlformats.org/markup-compatibility/2006" xmlns:o="urn:schemas-microsoft-com:office:office" xmlns:r="http://schemas.openxmlformats.org/officeDocument/2006/relationships" xmlns:m="http://schemas.openxmlformats.org/officeDocument/2006/math" xmlns:v="urn:schemas-microsoft-com:vml" xmlns:wp14="http://schemas.microsoft.com/office/word/2010/wordprocessingDrawing" xmlns:wp="http://schemas.openxmlformats.org/drawingml/2006/wordprocessingDrawing" xmlns:w10="urn:schemas-microsoft-com:office:word" xmlns:w="http://schemas.openxmlformats.org/wordprocessingml/2006/main" xmlns:w14="http://schemas.microsoft.com/office/word/2010/wordml" xmlns:w15="http://schemas.microsoft.com/office/word/2012/wordml" xmlns:wpg="http://schemas.microsoft.com/office/word/2010/wordprocessingGroup" xmlns:wpi="http://schemas.microsoft.com/office/word/2010/wordprocessingInk" xmlns:wne="http://schemas.microsoft.com/office/word/2006/wordml" xmlns:wps="http://schemas.microsoft.com/office/word/2010/wordprocessingShape" xmlns:a="http://schemas.openxmlformats.org/drawingml/2006/main" xmlns:pic="http://schemas.openxmlformats.org/drawingml/2006/picture" xmlns:a14="http://schemas.microsoft.com/office/drawing/2010/main" mc:Ignorable="w14 w15 wp14">
+<w:document xmlns:wpc="http://schemas.microsoft.com/office/word/2010/wordprocessingCanvas" xmlns:mc="http://schemas.openxmlformats.org/markup-compatibility/2006" xmlns:o="urn:schemas-microsoft-com:office:office" xmlns:r="http://schemas.openxmlformats.org/officeDocument/2006/relationships" xmlns:m="http://schemas.openxmlformats.org/officeDocument/2006/math" xmlns:v="urn:schemas-microsoft-com:vml" xmlns:wp14="http://schemas.microsoft.com/office/word/2010/wordprocessingDrawing" xmlns:wp="http://schemas.openxmlformats.org/drawingml/2006/wordprocessingDrawing" xmlns:w10="urn:schemas-microsoft-com:office:word" xmlns:w="http://schemas.openxmlformats.org/wordprocessingml/2006/main" xmlns:w14="http://schemas.microsoft.com/office/word/2010/wordml" xmlns:w15="http://schemas.microsoft.com/office/word/2012/wordml" xmlns:wpg="http://schemas.microsoft.com/office/word/2010/wordprocessingGroup" xmlns:wpi="http://schemas.microsoft.com/office/word/2010/wordprocessingInk" xmlns:wne="http://schemas.microsoft.com/office/word/2006/wordml" xmlns:wps="http://schemas.microsoft.com/office/word/2010/wordprocessingShape" xmlns:a="http://schemas.openxmlformats.org/drawingml/2006/main" xmlns:pic="http://schemas.openxmlformats.org/drawingml/2006/picture" xmlns:a14="http://schemas.microsoft.com/office/drawing/2010/main" xmlns:woe="http://schemas.microsoft.com/office/word/2020/oembed" mc:Ignorable="w14 w15 wp14">
   <w:body>
     <w:p>
       <w:pPr>
@@ -51,17 +51,13 @@
       </w:pPr>
       <w:r>
         <w:rPr/>
-        <w:t xml:space="preserve">프로젝트 </w:t>
-      </w:r>
-      <w:r>
-        <w:rPr/>
-        <w:t>주소：</w:t>
+        <w:t>프로젝트 주소：</w:t>
       </w:r>
       <w:r>
         <w:rPr/>
         <w:t xml:space="preserve">  </w:t>
       </w:r>
-      <w:hyperlink r:id="Rd44de6d54f1c4ae0">
+      <w:hyperlink r:id="Rf5e26111a320424b">
         <w:r>
           <w:rPr>
             <w:rStyle w:val="Hyperlink"/>
@@ -71,16 +67,43 @@
           <w:t>https://github.com/kklmg/traveler-ue4-Demo-</w:t>
         </w:r>
       </w:hyperlink>
-    </w:p>
-    <w:p>
-      <w:pPr>
-        <w:pStyle w:val="Normal"/>
+      <w:r>
         <w:rPr>
           <w:i w:val="1"/>
           <w:iCs w:val="1"/>
-          <w:u w:val="single"/>
-        </w:rPr>
-      </w:pPr>
+        </w:rPr>
+        <w:t xml:space="preserve"> </w:t>
+      </w:r>
+    </w:p>
+    <w:p>
+      <w:pPr>
+        <w:pStyle w:val="Normal"/>
+      </w:pPr>
+      <w:r>
+        <w:rPr/>
+        <w:t>소개영상 주소：</w:t>
+      </w:r>
+      <w:r>
+        <w:rPr/>
+        <w:t xml:space="preserve">  </w:t>
+      </w:r>
+      <w:hyperlink r:id="R213f7466d7ce47a4">
+        <w:r>
+          <w:rPr>
+            <w:rStyle w:val="Hyperlink"/>
+          </w:rPr>
+          <w:t>https://www.youtube.com/watch?v=Jxbf8JcknsI</w:t>
+        </w:r>
+      </w:hyperlink>
+    </w:p>
+    <w:p>
+      <w:pPr>
+        <w:pStyle w:val="Normal"/>
+      </w:pPr>
+      <w:r>
+        <w:rPr/>
+        <w:t xml:space="preserve">  </w:t>
+      </w:r>
     </w:p>
     <w:p>
       <w:pPr>
@@ -291,7 +314,6 @@
           <w:ilvl w:val="0"/>
           <w:numId w:val="4"/>
         </w:numPr>
-        <w:bidi w:val="0"/>
         <w:spacing w:beforeLines="0" w:beforeAutospacing="off" w:afterLines="0" w:afterAutospacing="off" w:line="259" w:lineRule="auto"/>
         <w:ind w:left="800" w:leftChars="0" w:rightChars="0" w:hanging="400"/>
         <w:jc w:val="left"/>
@@ -302,15 +324,11 @@
       </w:pPr>
       <w:r>
         <w:rPr/>
-        <w:t xml:space="preserve">프로세스 실행 </w:t>
-      </w:r>
-      <w:r>
-        <w:rPr/>
-        <w:t>흐름도：</w:t>
+        <w:t>프로세스 실행 흐름도：</w:t>
       </w:r>
       <w:r>
         <w:drawing>
-          <wp:inline wp14:editId="4ED17672" wp14:anchorId="17BF5F35">
+          <wp:inline wp14:editId="790F5F30" wp14:anchorId="17BF5F35">
             <wp:extent cx="4572000" cy="3790950"/>
             <wp:effectExtent l="0" t="0" r="0" b="0"/>
             <wp:docPr id="1419822830" name="" title=""/>
@@ -325,7 +343,7 @@
                     <pic:cNvPicPr/>
                   </pic:nvPicPr>
                   <pic:blipFill>
-                    <a:blip r:embed="R201912893f0d47cf">
+                    <a:blip r:embed="R6351ba07af3d4d22">
                       <a:extLst xmlns:a="http://schemas.openxmlformats.org/drawingml/2006/main">
                         <a:ext xmlns:a="http://schemas.openxmlformats.org/drawingml/2006/main" uri="{28A0092B-C50C-407E-A947-70E740481C1C}">
                           <a14:useLocalDpi xmlns:a14="http://schemas.microsoft.com/office/drawing/2010/main" val="0"/>
@@ -351,25 +369,9 @@
           </wp:inline>
         </w:drawing>
       </w:r>
-    </w:p>
-    <w:p>
       <w:r>
         <w:br w:type="page"/>
       </w:r>
-    </w:p>
-    <w:p>
-      <w:pPr>
-        <w:pStyle w:val="Normal"/>
-        <w:bidi w:val="0"/>
-        <w:spacing w:beforeLines="0" w:beforeAutospacing="off" w:afterLines="0" w:afterAutospacing="off" w:line="259" w:lineRule="auto"/>
-        <w:ind w:left="0" w:rightChars="0"/>
-        <w:jc w:val="left"/>
-      </w:pPr>
-    </w:p>
-    <w:p>
-      <w:pPr>
-        <w:pStyle w:val="Normal"/>
-      </w:pPr>
     </w:p>
     <w:p>
       <w:pPr>

</xml_diff>